<commit_message>
Added document for all SSS and SRS files
</commit_message>
<xml_diff>
--- a/samples/SSS_issue 1.docx
+++ b/samples/SSS_issue 1.docx
@@ -197,7 +197,7 @@
         <w:pStyle w:val="Heading1"/>
       </w:pPr>
       <w:r>
-        <w:t>Terms Definitions Abbreviations</w:t>
+        <w:t>Terms, Definitions and Abbreviations</w:t>
       </w:r>
     </w:p>
     <w:p>
@@ -692,7 +692,7 @@
               <a:graphicData uri="http://schemas.openxmlformats.org/drawingml/2006/picture">
                 <pic:pic xmlns:pic="http://schemas.openxmlformats.org/drawingml/2006/picture">
                   <pic:nvPicPr>
-                    <pic:cNvPr id="1" name="icu_ifs.jpg"/>
+                    <pic:cNvPr id="1" name="icu_ifs.png"/>
                     <pic:cNvPicPr/>
                   </pic:nvPicPr>
                   <pic:blipFill>
@@ -908,6 +908,9 @@
         </w:rPr>
         <w:t xml:space="preserve">GE. </w:t>
       </w:r>
+      <w:r>
+        <w:t>General</w:t>
+      </w:r>
     </w:p>
     <w:p>
       <w:pPr>
@@ -923,6 +926,9 @@
         </w:rPr>
         <w:t xml:space="preserve">CA. </w:t>
       </w:r>
+      <w:r>
+        <w:t>Capabilities</w:t>
+      </w:r>
     </w:p>
     <w:p>
       <w:pPr>
@@ -938,6 +944,9 @@
         </w:rPr>
         <w:t xml:space="preserve">IF. </w:t>
       </w:r>
+      <w:r>
+        <w:t>System Interface</w:t>
+      </w:r>
     </w:p>
     <w:p>
       <w:pPr>
@@ -953,6 +962,9 @@
         </w:rPr>
         <w:t xml:space="preserve">AM. </w:t>
       </w:r>
+      <w:r>
+        <w:t>Adaptation and missionization</w:t>
+      </w:r>
     </w:p>
     <w:p>
       <w:pPr>
@@ -968,6 +980,9 @@
         </w:rPr>
         <w:t>CR.</w:t>
       </w:r>
+      <w:r>
+        <w:t>Computer resource requirements</w:t>
+      </w:r>
     </w:p>
     <w:p>
       <w:pPr>
@@ -983,6 +998,9 @@
         </w:rPr>
         <w:t xml:space="preserve">SE. </w:t>
       </w:r>
+      <w:r>
+        <w:t>Security</w:t>
+      </w:r>
     </w:p>
     <w:p>
       <w:pPr>
@@ -998,6 +1016,9 @@
         </w:rPr>
         <w:t xml:space="preserve">SA. </w:t>
       </w:r>
+      <w:r>
+        <w:t>Safety</w:t>
+      </w:r>
     </w:p>
     <w:p>
       <w:pPr>
@@ -1013,6 +1034,9 @@
         </w:rPr>
         <w:t xml:space="preserve">RA. </w:t>
       </w:r>
+      <w:r>
+        <w:t>Reliability and availability</w:t>
+      </w:r>
     </w:p>
     <w:p>
       <w:pPr>
@@ -1028,6 +1052,9 @@
         </w:rPr>
         <w:t xml:space="preserve">QU. </w:t>
       </w:r>
+      <w:r>
+        <w:t>Quality</w:t>
+      </w:r>
     </w:p>
     <w:p>
       <w:pPr>
@@ -1043,6 +1070,9 @@
         </w:rPr>
         <w:t xml:space="preserve">DC. </w:t>
       </w:r>
+      <w:r>
+        <w:t>Design and Constraints</w:t>
+      </w:r>
     </w:p>
     <w:p>
       <w:pPr>
@@ -1058,6 +1088,9 @@
         </w:rPr>
         <w:t xml:space="preserve">SO. </w:t>
       </w:r>
+      <w:r>
+        <w:t>Software Operations</w:t>
+      </w:r>
     </w:p>
     <w:p>
       <w:pPr>
@@ -1073,6 +1106,9 @@
         </w:rPr>
         <w:t xml:space="preserve">SM. </w:t>
       </w:r>
+      <w:r>
+        <w:t>Software Maintenance</w:t>
+      </w:r>
     </w:p>
     <w:p>
       <w:pPr>
@@ -1088,6 +1124,9 @@
         </w:rPr>
         <w:t xml:space="preserve">OB. </w:t>
       </w:r>
+      <w:r>
+        <w:t>System and Software observability</w:t>
+      </w:r>
     </w:p>
     <w:p>
       <w:r>
@@ -1154,6 +1193,9 @@
         </w:rPr>
         <w:t xml:space="preserve">R. </w:t>
       </w:r>
+      <w:r>
+        <w:t xml:space="preserve">Review </w:t>
+      </w:r>
     </w:p>
     <w:p>
       <w:pPr>
@@ -1169,6 +1211,9 @@
         </w:rPr>
         <w:t xml:space="preserve">A. </w:t>
       </w:r>
+      <w:r>
+        <w:t>Analysis</w:t>
+      </w:r>
     </w:p>
     <w:p>
       <w:pPr>
@@ -1184,6 +1229,9 @@
         </w:rPr>
         <w:t xml:space="preserve">I. </w:t>
       </w:r>
+      <w:r>
+        <w:t>Inspection</w:t>
+      </w:r>
     </w:p>
     <w:p>
       <w:pPr>
@@ -1199,6 +1247,9 @@
         </w:rPr>
         <w:t xml:space="preserve">T. </w:t>
       </w:r>
+      <w:r>
+        <w:t>Test</w:t>
+      </w:r>
     </w:p>
     <w:p>
       <w:pPr>
@@ -1213,6 +1264,9 @@
           <w:b/>
         </w:rPr>
         <w:t xml:space="preserve">S. </w:t>
+      </w:r>
+      <w:r>
+        <w:t>Similarity</w:t>
       </w:r>
     </w:p>
     <w:p>
@@ -1714,6 +1768,9 @@
         </w:rPr>
         <w:t xml:space="preserve">VV. </w:t>
       </w:r>
+      <w:r>
+        <w:t>Verification and validation process</w:t>
+      </w:r>
     </w:p>
     <w:p>
       <w:pPr>
@@ -1729,6 +1786,9 @@
         </w:rPr>
         <w:t xml:space="preserve">VA. </w:t>
       </w:r>
+      <w:r>
+        <w:t>Validation approach</w:t>
+      </w:r>
     </w:p>
     <w:p>
       <w:pPr>
@@ -1744,6 +1804,9 @@
         </w:rPr>
         <w:t xml:space="preserve">VR. </w:t>
       </w:r>
+      <w:r>
+        <w:t>Validation requirement</w:t>
+      </w:r>
     </w:p>
     <w:p>
       <w:pPr>
@@ -1758,6 +1821,9 @@
           <w:b/>
         </w:rPr>
         <w:t xml:space="preserve">VE. </w:t>
+      </w:r>
+      <w:r>
+        <w:t>Verification approach</w:t>
       </w:r>
     </w:p>
     <w:p>
@@ -2635,758 +2701,6 @@
       </w:pPr>
       <w:r>
         <w:t>System Models</w:t>
-      </w:r>
-    </w:p>
-  </w:body>
-</w:document>
-</file>
-
-<file path=word/document_backup.xml><?xml version="1.0" encoding="utf-8"?>
-<w:document xmlns:r="http://schemas.openxmlformats.org/officeDocument/2006/relationships" xmlns:wp="http://schemas.openxmlformats.org/drawingml/2006/wordprocessingDrawing" xmlns:w="http://schemas.openxmlformats.org/wordprocessingml/2006/main">
-  <w:body>
-    <w:p>
-      <w:pPr>
-        <w:pStyle w:val="Heading1"/>
-      </w:pPr>
-      <w:r>
-        <w:t>Introduction</w:t>
-      </w:r>
-    </w:p>
-    <w:p>
-      <w:pPr>
-        <w:pStyle w:val="Heading2"/>
-      </w:pPr>
-      <w:r>
-        <w:t>Purpose</w:t>
-      </w:r>
-    </w:p>
-    <w:p>
-      <w:r>
-        <w:t xml:space="preserve">The </w:t>
-      </w:r>
-      <w:r>
-        <w:rPr>
-          <w:b/>
-        </w:rPr>
-        <w:t>purpose</w:t>
-      </w:r>
-      <w:r>
-        <w:t xml:space="preserve"> of this </w:t>
-      </w:r>
-      <w:r>
-        <w:rPr>
-          <w:u w:val="single"/>
-        </w:rPr>
-        <w:t>document</w:t>
-      </w:r>
-      <w:r>
-        <w:t xml:space="preserve"> is...</w:t>
-      </w:r>
-    </w:p>
-    <w:p>
-      <w:pPr>
-        <w:pStyle w:val="Heading2"/>
-      </w:pPr>
-      <w:r>
-        <w:t>Content</w:t>
-      </w:r>
-    </w:p>
-    <w:p>
-      <w:r>
-        <w:t xml:space="preserve">The </w:t>
-      </w:r>
-      <w:r>
-        <w:rPr>
-          <w:i/>
-        </w:rPr>
-        <w:t>content</w:t>
-      </w:r>
-      <w:r>
-        <w:t xml:space="preserve"> of this </w:t>
-      </w:r>
-      <w:r>
-        <w:rPr>
-          <w:b/>
-          <w:i/>
-          <w:u w:val="single"/>
-        </w:rPr>
-        <w:t>document</w:t>
-      </w:r>
-      <w:r>
-        <w:t xml:space="preserve"> is...</w:t>
-      </w:r>
-    </w:p>
-    <w:p>
-      <w:pPr>
-        <w:pStyle w:val="Heading1"/>
-      </w:pPr>
-      <w:r>
-        <w:t>Applicable Documents</w:t>
-      </w:r>
-    </w:p>
-    <w:p>
-      <w:pPr>
-        <w:ind w:left="700" w:hanging="700"/>
-      </w:pPr>
-      <w:bookmarkStart w:id="0" w:name="AD1"/>
-      <w:r>
-        <w:t>AD1</w:t>
-      </w:r>
-      <w:bookmarkEnd w:id="0"/>
-      <w:r>
-        <w:tab/>
-      </w:r>
-      <w:r>
-        <w:t>EID-A: Solar Orbiter Experiment Interface Document, Part A. SOL-EST-RCD-0050 issue 5 rev 0</w:t>
-      </w:r>
-    </w:p>
-    <w:p>
-      <w:pPr>
-        <w:pStyle w:val="Heading1"/>
-      </w:pPr>
-      <w:r>
-        <w:t>Reference Documents</w:t>
-      </w:r>
-    </w:p>
-    <w:p>
-      <w:pPr>
-        <w:ind w:left="700" w:hanging="700"/>
-      </w:pPr>
-      <w:bookmarkStart w:id="1" w:name="RD1"/>
-      <w:r>
-        <w:t>RD1</w:t>
-      </w:r>
-      <w:bookmarkEnd w:id="1"/>
-      <w:r>
-        <w:tab/>
-      </w:r>
-      <w:r>
-        <w:t>CCSDS Packet Telemetry. CCSDS 102.0-B-5. Blue Book. SO-EPD-PO-IF-0001. 11/2000</w:t>
-      </w:r>
-    </w:p>
-    <w:p>
-      <w:pPr>
-        <w:pStyle w:val="Heading1"/>
-      </w:pPr>
-      <w:r>
-        <w:t>Terms, Definitions &amp; Abbreviations</w:t>
-      </w:r>
-    </w:p>
-    <w:p>
-      <w:pPr>
-        <w:ind w:left="1000" w:hanging="1000"/>
-      </w:pPr>
-      <w:r>
-        <w:t>EPD</w:t>
-      </w:r>
-      <w:r>
-        <w:tab/>
-      </w:r>
-      <w:r>
-        <w:t>Energetic Particle Detector</w:t>
-      </w:r>
-    </w:p>
-    <w:p>
-      <w:pPr>
-        <w:pStyle w:val="Heading1"/>
-      </w:pPr>
-      <w:r>
-        <w:t>General Description</w:t>
-      </w:r>
-    </w:p>
-    <w:p>
-      <w:pPr>
-        <w:pStyle w:val="Heading2"/>
-      </w:pPr>
-      <w:r>
-        <w:t>Product Perspective</w:t>
-      </w:r>
-    </w:p>
-    <w:p>
-      <w:bookmarkStart w:id="2" w:name="Fig1"/>
-      <w:r>
-        <w:drawing>
-          <wp:inline distT="0" distB="0" distL="0" distR="0">
-            <wp:extent cx="2402006" cy="1453408"/>
-            <wp:docPr id="1" name="Imagen 1"/>
-            <a:graphic xmlns:a="http://schemas.openxmlformats.org/drawingml/2006/main">
-              <a:graphicData uri="http://schemas.openxmlformats.org/drawingml/2006/picture">
-                <pic:pic xmlns:pic="http://schemas.openxmlformats.org/drawingml/2006/picture">
-                  <pic:nvPicPr>
-                    <pic:cNvPr id="1" name="v_model.png"/>
-                    <pic:cNvPicPr/>
-                  </pic:nvPicPr>
-                  <pic:blipFill>
-                    <a:blip r:embed="rId6"/>
-                    <a:stretch>
-                      <a:fillRect/>
-                    </a:stretch>
-                  </pic:blipFill>
-                  <pic:spPr>
-                    <a:xfrm>
-                      <a:off x="0" y="0"/>
-                      <a:ext cx="2418243" cy="1463233"/>
-                    </a:xfrm>
-                    <a:prstGeom prst="rect">
-                      <a:avLst/>
-                    </a:prstGeom>
-                  </pic:spPr>
-                </pic:pic>
-              </a:graphicData>
-            </a:graphic>
-          </wp:inline>
-        </w:drawing>
-      </w:r>
-      <w:bookmarkEnd w:id="2"/>
-    </w:p>
-    <w:p>
-      <w:pPr>
-        <w:pStyle w:val="Caption"/>
-      </w:pPr>
-      <w:r>
-        <w:t>Figure 1: V-Model</w:t>
-      </w:r>
-    </w:p>
-    <w:p>
-      <w:pPr>
-        <w:pStyle w:val="Heading2"/>
-      </w:pPr>
-      <w:r>
-        <w:t>General Capabilities</w:t>
-      </w:r>
-    </w:p>
-    <w:p>
-      <w:r>
-        <w:t xml:space="preserve">As noted in </w:t>
-      </w:r>
-      <w:hyperlink w:anchor="AD1">
-        <w:r>
-          <w:t>EID-A</w:t>
-        </w:r>
-      </w:hyperlink>
-      <w:r>
-        <w:t xml:space="preserve"> and shown in </w:t>
-      </w:r>
-      <w:hyperlink w:anchor="Fig1">
-        <w:r>
-          <w:t>previous image</w:t>
-        </w:r>
-      </w:hyperlink>
-    </w:p>
-    <w:p>
-      <w:pPr>
-        <w:pStyle w:val="Heading2"/>
-      </w:pPr>
-      <w:r>
-        <w:t>General Constraints</w:t>
-      </w:r>
-    </w:p>
-    <w:p>
-      <w:pPr>
-        <w:pStyle w:val="ListParagraph"/>
-        <w:numPr>
-          <w:ilvl w:val="0"/>
-          <w:numId w:val="1"/>
-        </w:numPr>
-      </w:pPr>
-      <w:r>
-        <w:t>Enum item 1</w:t>
-      </w:r>
-    </w:p>
-    <w:p>
-      <w:pPr>
-        <w:pStyle w:val="ListParagraph"/>
-        <w:numPr>
-          <w:ilvl w:val="1"/>
-          <w:numId w:val="1"/>
-        </w:numPr>
-      </w:pPr>
-      <w:r>
-        <w:t>Enum item 1.1</w:t>
-      </w:r>
-    </w:p>
-    <w:p>
-      <w:pPr>
-        <w:pStyle w:val="ListParagraph"/>
-        <w:numPr>
-          <w:ilvl w:val="0"/>
-          <w:numId w:val="1"/>
-        </w:numPr>
-      </w:pPr>
-      <w:r>
-        <w:t>Enum item 2</w:t>
-      </w:r>
-    </w:p>
-    <w:p>
-      <w:pPr>
-        <w:pStyle w:val="Heading2"/>
-      </w:pPr>
-      <w:r>
-        <w:t>Operational Environment</w:t>
-      </w:r>
-    </w:p>
-    <w:p>
-      <w:pPr>
-        <w:pStyle w:val="ListParagraph"/>
-        <w:numPr>
-          <w:ilvl w:val="0"/>
-          <w:numId w:val="2"/>
-        </w:numPr>
-      </w:pPr>
-      <w:r>
-        <w:t>Bullet item 1</w:t>
-      </w:r>
-    </w:p>
-    <w:p>
-      <w:pPr>
-        <w:pStyle w:val="ListParagraph"/>
-        <w:numPr>
-          <w:ilvl w:val="0"/>
-          <w:numId w:val="2"/>
-        </w:numPr>
-      </w:pPr>
-      <w:r>
-        <w:t>Bullet item 2</w:t>
-      </w:r>
-    </w:p>
-    <w:p>
-      <w:pPr>
-        <w:pStyle w:val="Heading2"/>
-      </w:pPr>
-      <w:r>
-        <w:t>Assumptions &amp; Dependencies</w:t>
-      </w:r>
-    </w:p>
-    <w:tbl>
-      <w:bookmarkStart w:id="3" w:name="Table1"/>
-      <w:tblPr>
-        <w:tblStyle w:val="TableGrid"/>
-        <w:tblW w:w="0" w:type="auto"/>
-      </w:tblPr>
-      <w:tr>
-        <w:tc>
-          <w:tcPr>
-            <w:tcW w:w="2833" w:type="dxa"/>
-          </w:tcPr>
-          <w:p>
-            <w:r>
-              <w:t>Cell 1.1</w:t>
-            </w:r>
-          </w:p>
-        </w:tc>
-        <w:tc>
-          <w:tcPr>
-            <w:tcW w:w="2833" w:type="dxa"/>
-          </w:tcPr>
-          <w:p>
-            <w:r>
-              <w:t>Cell 1.2</w:t>
-            </w:r>
-          </w:p>
-        </w:tc>
-        <w:tc>
-          <w:tcPr>
-            <w:tcW w:w="2833" w:type="dxa"/>
-          </w:tcPr>
-          <w:p>
-            <w:r>
-              <w:t>Cell 1.3</w:t>
-            </w:r>
-          </w:p>
-        </w:tc>
-      </w:tr>
-      <w:tr>
-        <w:tc>
-          <w:tcPr>
-            <w:tcW w:w="2833" w:type="dxa"/>
-          </w:tcPr>
-          <w:p>
-            <w:r>
-              <w:t>Cell 2.1</w:t>
-            </w:r>
-          </w:p>
-        </w:tc>
-        <w:tc>
-          <w:tcPr>
-            <w:tcW w:w="2833" w:type="dxa"/>
-          </w:tcPr>
-          <w:p>
-            <w:r>
-              <w:t>Cell 2.2</w:t>
-            </w:r>
-          </w:p>
-        </w:tc>
-        <w:tc>
-          <w:tcPr>
-            <w:tcW w:w="2833" w:type="dxa"/>
-          </w:tcPr>
-          <w:p>
-            <w:r>
-              <w:t>Cell 2.3</w:t>
-            </w:r>
-          </w:p>
-        </w:tc>
-      </w:tr>
-      <w:bookmarkEnd w:id="3"/>
-    </w:tbl>
-    <w:p>
-      <w:pPr>
-        <w:pStyle w:val="Caption"/>
-      </w:pPr>
-      <w:r>
-        <w:t>Table 1: Simple Table</w:t>
-      </w:r>
-    </w:p>
-    <w:tbl>
-      <w:tblPr>
-        <w:tblStyle w:val="TableGrid"/>
-        <w:tblW w:w="0" w:type="auto"/>
-      </w:tblPr>
-      <w:tr>
-        <w:tc>
-          <w:tcPr>
-            <w:tcW w:w="1061" w:type="dxa"/>
-            <w:vMerge w:val="restart"/>
-          </w:tcPr>
-          <w:p>
-            <w:r>
-              <w:t>1-2; 1</w:t>
-            </w:r>
-          </w:p>
-        </w:tc>
-        <w:tc>
-          <w:tcPr>
-            <w:tcW w:w="2123" w:type="dxa"/>
-            <w:gridSpan w:val="2"/>
-          </w:tcPr>
-          <w:p>
-            <w:r>
-              <w:t>1; 2-3</w:t>
-            </w:r>
-          </w:p>
-        </w:tc>
-        <w:tc>
-          <w:tcPr>
-            <w:tcW w:w="2124" w:type="dxa"/>
-            <w:gridSpan w:val="2"/>
-            <w:vMerge w:val="restart"/>
-          </w:tcPr>
-          <w:p>
-            <w:r>
-              <w:t>1-2; 4-5</w:t>
-            </w:r>
-          </w:p>
-        </w:tc>
-        <w:tc>
-          <w:tcPr>
-            <w:tcW w:w="1062" w:type="dxa"/>
-          </w:tcPr>
-          <w:p>
-            <w:r>
-              <w:t>1; 6</w:t>
-            </w:r>
-          </w:p>
-        </w:tc>
-        <w:tc>
-          <w:tcPr>
-            <w:tcW w:w="1062" w:type="dxa"/>
-          </w:tcPr>
-          <w:p>
-            <w:r>
-              <w:t>1; 7</w:t>
-            </w:r>
-          </w:p>
-        </w:tc>
-        <w:tc>
-          <w:tcPr>
-            <w:tcW w:w="1062" w:type="dxa"/>
-          </w:tcPr>
-          <w:p>
-            <w:r>
-              <w:t>1; 8</w:t>
-            </w:r>
-          </w:p>
-        </w:tc>
-      </w:tr>
-      <w:tr>
-        <w:tc>
-          <w:tcPr>
-            <w:tcW w:w="1061" w:type="dxa"/>
-            <w:vMerge w:val="continue"/>
-          </w:tcPr>
-          <w:p>
-            <!-- 2; 1 -->
-          </w:p>
-        </w:tc>
-        <w:tc>
-          <w:tcPr>
-            <w:tcW w:w="1061" w:type="dxa"/>
-          </w:tcPr>
-          <w:p>
-            <w:r>
-              <w:t>2; 2</w:t>
-            </w:r>
-          </w:p>
-        </w:tc>
-        <w:tc>
-          <w:tcPr>
-            <w:tcW w:w="1062" w:type="dxa"/>
-          </w:tcPr>
-          <w:p>
-            <w:r>
-              <w:t>2; 3</w:t>
-            </w:r>
-          </w:p>
-        </w:tc>
-        <w:tc>
-          <w:tcPr>
-            <w:tcW w:w="2124" w:type="dxa"/>
-            <w:gridSpan w:val="2"/>
-            <w:vMerge w:val="continue"/>
-          </w:tcPr>
-          <w:p>
-            <!-- 2; 4-5 -->
-          </w:p>
-        </w:tc>
-        <w:tc>
-          <w:tcPr>
-            <w:tcW w:w="2124" w:type="dxa"/>
-            <w:gridSpan w:val="2"/>
-            <w:vMerge w:val="restart"/>
-          </w:tcPr>
-          <w:p>
-            <w:r>
-              <w:t>2-3; 6-7</w:t>
-            </w:r>
-          </w:p>
-        </w:tc>
-        <w:tc>
-          <w:tcPr>
-            <w:tcW w:w="1062" w:type="dxa"/>
-          </w:tcPr>
-          <w:p>
-            <w:r>
-              <w:t>2; 8</w:t>
-            </w:r>
-          </w:p>
-        </w:tc>
-      </w:tr>
-      <w:tr>
-        <w:tc>
-          <w:tcPr>
-            <w:tcW w:w="1061" w:type="dxa"/>
-          </w:tcPr>
-          <w:p>
-            <w:r>
-              <w:t>3; 1</w:t>
-            </w:r>
-          </w:p>
-        </w:tc>
-        <w:tc>
-          <w:tcPr>
-            <w:tcW w:w="1061" w:type="dxa"/>
-          </w:tcPr>
-          <w:p>
-            <w:r>
-              <w:t>3; 2</w:t>
-            </w:r>
-          </w:p>
-        </w:tc>
-        <w:tc>
-          <w:tcPr>
-            <w:tcW w:w="1062" w:type="dxa"/>
-          </w:tcPr>
-          <w:p>
-            <w:r>
-              <w:t>3; 3</w:t>
-            </w:r>
-          </w:p>
-        </w:tc>
-        <w:tc>
-          <w:tcPr>
-            <w:tcW w:w="1062" w:type="dxa"/>
-          </w:tcPr>
-          <w:p>
-            <w:r>
-              <w:t>3; 4</w:t>
-            </w:r>
-          </w:p>
-        </w:tc>
-        <w:tc>
-          <w:tcPr>
-            <w:tcW w:w="1062" w:type="dxa"/>
-          </w:tcPr>
-          <w:p>
-            <w:r>
-              <w:t>3; 5</w:t>
-            </w:r>
-          </w:p>
-        </w:tc>
-        <w:tc>
-          <w:tcPr>
-            <w:tcW w:w="2124" w:type="dxa"/>
-            <w:gridSpan w:val="2"/>
-            <w:vMerge w:val="continue"/>
-          </w:tcPr>
-          <w:p>
-            <!-- 3; 6-7 -->
-          </w:p>
-        </w:tc>
-        <w:tc>
-          <w:tcPr>
-            <w:tcW w:w="1062" w:type="dxa"/>
-          </w:tcPr>
-          <w:p>
-            <w:r>
-              <w:t>3; 8</w:t>
-            </w:r>
-          </w:p>
-        </w:tc>
-      </w:tr>
-    </w:tbl>
-    <w:p>
-      <w:pPr>
-        <w:pStyle w:val="Caption"/>
-      </w:pPr>
-      <w:r>
-        <w:t>Table 2: Hard Table</w:t>
-      </w:r>
-    </w:p>
-    <w:p>
-      <w:pPr>
-        <w:pStyle w:val="Heading1"/>
-      </w:pPr>
-      <w:r>
-        <w:t>Specific Requirements</w:t>
-      </w:r>
-    </w:p>
-    <w:p>
-      <w:pPr>
-        <w:pStyle w:val="Heading2"/>
-      </w:pPr>
-      <w:r>
-        <w:t>General Requirements</w:t>
-      </w:r>
-    </w:p>
-    <w:tbl>
-      <w:tblPr>
-        <w:tblStyle w:val="TableGrid"/>
-        <w:tblW w:w="5000" w:type="pct"/>
-      </w:tblPr>
-      <w:tr>
-        <w:tc>
-          <w:tcPr>
-            <w:tcW w:w="1000" w:type="pct"/>
-            <w:shd w:val="clear" w:color="auto" w:fill="D8D8D8"/>
-          </w:tcPr>
-          <w:p>
-            <w:r>
-              <w:rPr>
-                <w:b/>
-              </w:rPr>
-              <w:t>Name</w:t>
-            </w:r>
-          </w:p>
-        </w:tc>
-        <w:tc>
-          <w:tcPr>
-            <w:shd w:val="clear" w:color="auto" w:fill="D8D8D8"/>
-          </w:tcPr>
-          <w:p>
-            <w:r>
-              <w:rPr>
-                <w:b/>
-              </w:rPr>
-              <w:t>SampleItem-001</w:t>
-            </w:r>
-          </w:p>
-        </w:tc>
-      </w:tr>
-      <w:tr>
-        <w:tc>
-          <w:tcPr>
-            <w:tcW w:w="1000" w:type="pct"/>
-            <w:shd w:val="clear" w:color="auto" w:fill="D8D8D8"/>
-          </w:tcPr>
-          <w:p>
-            <w:r>
-              <w:rPr>
-                <w:b/>
-              </w:rPr>
-              <w:t>Description</w:t>
-            </w:r>
-          </w:p>
-        </w:tc>
-        <w:tc>
-          <w:p>
-            <w:r>
-              <w:t>Item description</w:t>
-            </w:r>
-          </w:p>
-        </w:tc>
-      </w:tr>
-      <w:tr>
-        <w:tc>
-          <w:tcPr>
-            <w:tcW w:w="1000" w:type="pct"/>
-            <w:shd w:val="clear" w:color="auto" w:fill="D8D8D8"/>
-          </w:tcPr>
-          <w:p>
-            <w:r>
-              <w:rPr>
-                <w:b/>
-              </w:rPr>
-              <w:t>Validation Method</w:t>
-            </w:r>
-          </w:p>
-        </w:tc>
-        <w:tc>
-          <w:p>
-            <w:r>
-              <w:t>Analysis</w:t>
-            </w:r>
-          </w:p>
-        </w:tc>
-      </w:tr>
-    </w:tbl>
-    <w:p>
-      <w:pPr>
-        <w:spacing w:before="0" w:after="120"/>
-      </w:pPr>
-      <w:r>
-        <w:t>Item extended description</w:t>
-      </w:r>
-    </w:p>
-    <w:p>
-      <w:pPr>
-        <w:pStyle w:val="Heading2"/>
-      </w:pPr>
-      <w:r>
-        <w:t>System, Software and Observability Requirements</w:t>
-      </w:r>
-    </w:p>
-    <w:p>
-      <w:pPr>
-        <w:pStyle w:val="Heading1"/>
-      </w:pPr>
-      <w:r>
-        <w:t>Verification, Validation and Integration Requirements</w:t>
-      </w:r>
-    </w:p>
-    <w:p>
-      <w:pPr>
-        <w:pStyle w:val="Heading2"/>
-      </w:pPr>
-      <w:r>
-        <w:t>Verification and Validation Process Requirements</w:t>
-      </w:r>
-    </w:p>
-    <w:p>
-      <w:pPr>
-        <w:pStyle w:val="Heading2"/>
-      </w:pPr>
-      <w:r>
-        <w:t>Verification Requirements</w:t>
       </w:r>
     </w:p>
   </w:body>
@@ -3703,6 +3017,22 @@
       <w:color w:val="2F5496" w:themeColor="accent1" w:themeShade="BF"/>
       <w:sz w:val="24"/>
       <w:szCs w:val="24"/>
+    </w:rPr>
+  </w:style>
+  <w:style w:type="paragraph" w:styleId="Heading4">
+    <w:name w:val="heading 4"/>
+    <w:basedOn w:val="Normal"/>
+    <w:next w:val="Normal"/>
+    <w:pPr>
+      <w:keepNext/>
+      <w:keepLines/>
+      <w:spacing w:before="40" w:after="0"/>
+      <w:outlineLvl w:val="1"/>
+    </w:pPr>
+    <w:rPr>
+      <w:color w:val="2F5496" w:themeColor="accent1" w:themeShade="BF"/>
+      <w:sz w:val="22"/>
+      <w:szCs w:val="22"/>
     </w:rPr>
   </w:style>
   <w:style w:type="paragraph" w:styleId="ListParagraph">

</xml_diff>